<commit_message>
added test plan and implementation
</commit_message>
<xml_diff>
--- a/Exam Prep - 2 - Good Times - Algorithm.docx
+++ b/Exam Prep - 2 - Good Times - Algorithm.docx
@@ -12,8 +12,6 @@
       <w:r>
         <w:t>Good Times</w:t>
       </w:r>
-      <w:bookmarkStart w:id="0" w:name="_GoBack"/>
-      <w:bookmarkEnd w:id="0"/>
     </w:p>
     <w:p>
       <w:pPr>
@@ -136,7 +134,34 @@
         <w:rPr>
           <w:rFonts w:ascii="Arial Unicode MS" w:hAnsi="Arial Unicode MS"/>
         </w:rPr>
-        <w:t>first line</w:t>
+        <w:t>Take input of Ottawa time</w:t>
+      </w:r>
+    </w:p>
+    <w:p>
+      <w:pPr>
+        <w:pStyle w:val="Body"/>
+        <w:numPr>
+          <w:ilvl w:val="1"/>
+          <w:numId w:val="1"/>
+        </w:numPr>
+      </w:pPr>
+      <w:r>
+        <w:rPr>
+          <w:rFonts w:ascii="Arial Unicode MS" w:hAnsi="Arial Unicode MS"/>
+        </w:rPr>
+        <w:t>Check that input</w:t>
+      </w:r>
+      <w:r>
+        <w:rPr>
+          <w:rFonts w:ascii="Arial Unicode MS" w:hAnsi="Arial Unicode MS"/>
+        </w:rPr>
+        <w:t xml:space="preserve"> is an integer and that it is within the valid range. If true, break out of input loop into process section</w:t>
+      </w:r>
+      <w:r>
+        <w:rPr>
+          <w:rFonts w:ascii="Arial Unicode MS" w:hAnsi="Arial Unicode MS"/>
+        </w:rPr>
+        <w:t>. If false prompt again</w:t>
       </w:r>
     </w:p>
     <w:p>
@@ -177,7 +202,58 @@
         <w:rPr>
           <w:rFonts w:ascii="Arial Unicode MS" w:hAnsi="Arial Unicode MS"/>
         </w:rPr>
-        <w:t>first line</w:t>
+        <w:t>Subtract or add the right amount of time to the input time to get the time in each city.</w:t>
+      </w:r>
+    </w:p>
+    <w:p>
+      <w:pPr>
+        <w:pStyle w:val="Body"/>
+        <w:numPr>
+          <w:ilvl w:val="1"/>
+          <w:numId w:val="1"/>
+        </w:numPr>
+      </w:pPr>
+      <w:r>
+        <w:rPr>
+          <w:rFonts w:ascii="Arial Unicode MS" w:hAnsi="Arial Unicode MS"/>
+        </w:rPr>
+        <w:t>If the number goes below 0 subtract the absolute value from the 2359 to get what the time would have been in previous day</w:t>
+      </w:r>
+    </w:p>
+    <w:p>
+      <w:pPr>
+        <w:pStyle w:val="Body"/>
+        <w:numPr>
+          <w:ilvl w:val="1"/>
+          <w:numId w:val="1"/>
+        </w:numPr>
+      </w:pPr>
+      <w:r>
+        <w:rPr>
+          <w:rFonts w:ascii="Arial Unicode MS" w:hAnsi="Arial Unicode MS"/>
+        </w:rPr>
+        <w:t>If the number goes above 2359</w:t>
+      </w:r>
+      <w:r>
+        <w:rPr>
+          <w:rFonts w:ascii="Arial Unicode MS" w:hAnsi="Arial Unicode MS"/>
+        </w:rPr>
+        <w:t xml:space="preserve"> add the difference between the number and 2359 to 0</w:t>
+      </w:r>
+    </w:p>
+    <w:p>
+      <w:pPr>
+        <w:pStyle w:val="Body"/>
+        <w:numPr>
+          <w:ilvl w:val="0"/>
+          <w:numId w:val="1"/>
+        </w:numPr>
+      </w:pPr>
+      <w:r>
+        <w:t xml:space="preserve">Build output string with value for each time </w:t>
+      </w:r>
+      <w:r>
+        <w:t>in each city</w:t>
       </w:r>
     </w:p>
     <w:p>
@@ -218,8 +294,10 @@
         <w:rPr>
           <w:rFonts w:ascii="Arial Unicode MS" w:hAnsi="Arial Unicode MS"/>
         </w:rPr>
-        <w:t>first line</w:t>
-      </w:r>
+        <w:t>Print output string</w:t>
+      </w:r>
+      <w:bookmarkStart w:id="0" w:name="_GoBack"/>
+      <w:bookmarkEnd w:id="0"/>
     </w:p>
     <w:p>
       <w:pPr>

</xml_diff>